<commit_message>
Final report and submission
</commit_message>
<xml_diff>
--- a/Projects/2_Classical Planning/results/Udacity AI Nanodegree Project 2 Report.docx
+++ b/Projects/2_Classical Planning/results/Udacity AI Nanodegree Project 2 Report.docx
@@ -1,6 +1,6 @@
 
 <file path=word/document.xml><?xml version="1.0" encoding="utf-8"?>
-<w:document xmlns:wpc="http://schemas.microsoft.com/office/word/2010/wordprocessingCanvas" xmlns:cx="http://schemas.microsoft.com/office/drawing/2014/chartex" xmlns:cx1="http://schemas.microsoft.com/office/drawing/2015/9/8/chartex" xmlns:mc="http://schemas.openxmlformats.org/markup-compatibility/2006" xmlns:o="urn:schemas-microsoft-com:office:office" xmlns:r="http://schemas.openxmlformats.org/officeDocument/2006/relationships" xmlns:m="http://schemas.openxmlformats.org/officeDocument/2006/math" xmlns:v="urn:schemas-microsoft-com:vml" xmlns:wp14="http://schemas.microsoft.com/office/word/2010/wordprocessingDrawing" xmlns:wp="http://schemas.openxmlformats.org/drawingml/2006/wordprocessingDrawing" xmlns:w10="urn:schemas-microsoft-com:office:word" xmlns:w="http://schemas.openxmlformats.org/wordprocessingml/2006/main" xmlns:w14="http://schemas.microsoft.com/office/word/2010/wordml" xmlns:w15="http://schemas.microsoft.com/office/word/2012/wordml" xmlns:w16se="http://schemas.microsoft.com/office/word/2015/wordml/symex" xmlns:wpg="http://schemas.microsoft.com/office/word/2010/wordprocessingGroup" xmlns:wpi="http://schemas.microsoft.com/office/word/2010/wordprocessingInk" xmlns:wne="http://schemas.microsoft.com/office/word/2006/wordml" xmlns:wps="http://schemas.microsoft.com/office/word/2010/wordprocessingShape" mc:Ignorable="w14 w15 w16se wp14">
+<w:document xmlns:wpc="http://schemas.microsoft.com/office/word/2010/wordprocessingCanvas" xmlns:cx="http://schemas.microsoft.com/office/drawing/2014/chartex" xmlns:cx1="http://schemas.microsoft.com/office/drawing/2015/9/8/chartex" xmlns:cx2="http://schemas.microsoft.com/office/drawing/2015/10/21/chartex" xmlns:cx3="http://schemas.microsoft.com/office/drawing/2016/5/9/chartex" xmlns:cx4="http://schemas.microsoft.com/office/drawing/2016/5/10/chartex" xmlns:cx5="http://schemas.microsoft.com/office/drawing/2016/5/11/chartex" xmlns:cx6="http://schemas.microsoft.com/office/drawing/2016/5/12/chartex" xmlns:cx7="http://schemas.microsoft.com/office/drawing/2016/5/13/chartex" xmlns:cx8="http://schemas.microsoft.com/office/drawing/2016/5/14/chartex" xmlns:mc="http://schemas.openxmlformats.org/markup-compatibility/2006" xmlns:aink="http://schemas.microsoft.com/office/drawing/2016/ink" xmlns:am3d="http://schemas.microsoft.com/office/drawing/2017/model3d" xmlns:o="urn:schemas-microsoft-com:office:office" xmlns:r="http://schemas.openxmlformats.org/officeDocument/2006/relationships" xmlns:m="http://schemas.openxmlformats.org/officeDocument/2006/math" xmlns:v="urn:schemas-microsoft-com:vml" xmlns:wp14="http://schemas.microsoft.com/office/word/2010/wordprocessingDrawing" xmlns:wp="http://schemas.openxmlformats.org/drawingml/2006/wordprocessingDrawing" xmlns:w10="urn:schemas-microsoft-com:office:word" xmlns:w="http://schemas.openxmlformats.org/wordprocessingml/2006/main" xmlns:w14="http://schemas.microsoft.com/office/word/2010/wordml" xmlns:w15="http://schemas.microsoft.com/office/word/2012/wordml" xmlns:w16cex="http://schemas.microsoft.com/office/word/2018/wordml/cex" xmlns:w16cid="http://schemas.microsoft.com/office/word/2016/wordml/cid" xmlns:w16="http://schemas.microsoft.com/office/word/2018/wordml" xmlns:w16se="http://schemas.microsoft.com/office/word/2015/wordml/symex" xmlns:wpg="http://schemas.microsoft.com/office/word/2010/wordprocessingGroup" xmlns:wpi="http://schemas.microsoft.com/office/word/2010/wordprocessingInk" xmlns:wne="http://schemas.microsoft.com/office/word/2006/wordml" xmlns:wps="http://schemas.microsoft.com/office/word/2010/wordprocessingShape" mc:Ignorable="w14 w15 w16se w16cid w16 w16cex wp14">
   <w:body>
     <w:p>
       <w:pPr>
@@ -26,7 +26,6 @@
         <w:t>3/3/21</w:t>
       </w:r>
     </w:p>
-    <w:p/>
     <w:p>
       <w:r>
         <w:t>General Note: A plot of relevant data is provided in each section.  Additional source data/plots are provided at the end of the report.</w:t>
@@ -52,7 +51,7 @@
           <w:noProof/>
         </w:rPr>
         <w:drawing>
-          <wp:inline distT="0" distB="0" distL="0" distR="0" wp14:anchorId="5AD71FE1">
+          <wp:inline distT="0" distB="0" distL="0" distR="0" wp14:anchorId="68BCEF2F" wp14:editId="3330CA0C">
             <wp:extent cx="4838700" cy="3149231"/>
             <wp:effectExtent l="0" t="0" r="0" b="0"/>
             <wp:docPr id="3" name="Picture 3"/>
@@ -69,7 +68,7 @@
                     </pic:cNvPicPr>
                   </pic:nvPicPr>
                   <pic:blipFill>
-                    <a:blip r:embed="rId8">
+                    <a:blip r:embed="rId9">
                       <a:extLst>
                         <a:ext uri="{28A0092B-C50C-407E-A947-70E740481C1C}">
                           <a14:useLocalDpi xmlns:a14="http://schemas.microsoft.com/office/drawing/2010/main" val="0"/>
@@ -103,17 +102,74 @@
         <w:t>Note: Source data available in table form at the end of this report</w:t>
       </w:r>
     </w:p>
-    <w:p>
-      <w:r>
-        <w:br w:type="page"/>
-      </w:r>
-    </w:p>
     <w:p/>
+    <w:p>
+      <w:r>
+        <w:t xml:space="preserve">In </w:t>
+      </w:r>
+      <w:proofErr w:type="gramStart"/>
+      <w:r>
+        <w:t>general</w:t>
+      </w:r>
+      <w:proofErr w:type="gramEnd"/>
+      <w:r>
+        <w:t xml:space="preserve"> across all </w:t>
+      </w:r>
+      <w:proofErr w:type="spellStart"/>
+      <w:r>
+        <w:t>greedy_level_sum</w:t>
+      </w:r>
+      <w:proofErr w:type="spellEnd"/>
+      <w:r>
+        <w:t xml:space="preserve"> performed the best in terms of number of new nodes expanded as a function of number of problem domain actions, with </w:t>
+      </w:r>
+      <w:proofErr w:type="spellStart"/>
+      <w:r>
+        <w:t>greedy_setlevel</w:t>
+      </w:r>
+      <w:proofErr w:type="spellEnd"/>
+      <w:r>
+        <w:t xml:space="preserve"> performing comparably for “low” problem domain actions and </w:t>
+      </w:r>
+      <w:proofErr w:type="spellStart"/>
+      <w:r>
+        <w:t>greedy_maxlevel</w:t>
+      </w:r>
+      <w:proofErr w:type="spellEnd"/>
+      <w:r>
+        <w:t xml:space="preserve"> and </w:t>
+      </w:r>
+      <w:proofErr w:type="spellStart"/>
+      <w:r>
+        <w:t>greedy_unmet_goals</w:t>
+      </w:r>
+      <w:proofErr w:type="spellEnd"/>
+      <w:r>
+        <w:t xml:space="preserve"> performing comparably for “high” problem domain actions.  The results above appear linear on a log-</w:t>
+      </w:r>
+      <w:proofErr w:type="spellStart"/>
+      <w:r>
+        <w:t>lin</w:t>
+      </w:r>
+      <w:proofErr w:type="spellEnd"/>
+      <w:r>
+        <w:t xml:space="preserve"> plot indicating that these algorithms grow exponentially as a function of problem domain actions, but that the greedy algorithms grow at a slower exponential rate than A* or uniformed counterparts.  Interestingly, DFS performs better on the </w:t>
+      </w:r>
+      <w:proofErr w:type="gramStart"/>
+      <w:r>
+        <w:t>88 action</w:t>
+      </w:r>
+      <w:proofErr w:type="gramEnd"/>
+      <w:r>
+        <w:t xml:space="preserve"> domain problem than the 72, likely due to the specific set of actions and goals in the domain which produce a favorable set of conditions for DFS performance.</w:t>
+      </w:r>
+    </w:p>
     <w:p>
       <w:pPr>
         <w:pStyle w:val="Heading1"/>
       </w:pPr>
       <w:r>
+        <w:lastRenderedPageBreak/>
         <w:t>Section 2: Search Time as a Function of Domain Size</w:t>
       </w:r>
     </w:p>
@@ -124,14 +180,14 @@
           <w:noProof/>
         </w:rPr>
         <w:drawing>
-          <wp:inline distT="0" distB="0" distL="0" distR="0" wp14:anchorId="3E308B00" wp14:editId="4A02BAC8">
+          <wp:inline distT="0" distB="0" distL="0" distR="0" wp14:anchorId="71C3FE61" wp14:editId="0702CF25">
             <wp:extent cx="4503420" cy="2932034"/>
             <wp:effectExtent l="0" t="0" r="11430" b="1905"/>
             <wp:docPr id="1" name="Chart 1"/>
             <wp:cNvGraphicFramePr/>
             <a:graphic xmlns:a="http://schemas.openxmlformats.org/drawingml/2006/main">
               <a:graphicData uri="http://schemas.openxmlformats.org/drawingml/2006/chart">
-                <c:chart xmlns:c="http://schemas.openxmlformats.org/drawingml/2006/chart" xmlns:r="http://schemas.openxmlformats.org/officeDocument/2006/relationships" r:id="rId9"/>
+                <c:chart xmlns:c="http://schemas.openxmlformats.org/drawingml/2006/chart" xmlns:r="http://schemas.openxmlformats.org/officeDocument/2006/relationships" r:id="rId10"/>
               </a:graphicData>
             </a:graphic>
           </wp:inline>
@@ -141,6 +197,35 @@
     <w:p/>
     <w:p>
       <w:r>
+        <w:t xml:space="preserve">As in search complexity, </w:t>
+      </w:r>
+      <w:proofErr w:type="spellStart"/>
+      <w:r>
+        <w:t>greedy_unmet_goals</w:t>
+      </w:r>
+      <w:proofErr w:type="spellEnd"/>
+      <w:r>
+        <w:t xml:space="preserve"> again </w:t>
+      </w:r>
+      <w:proofErr w:type="gramStart"/>
+      <w:r>
+        <w:t>performs</w:t>
+      </w:r>
+      <w:proofErr w:type="gramEnd"/>
+      <w:r>
+        <w:t xml:space="preserve"> the best of the algorithms evaluated indicating that the problem space contains few or no ‘action traps’ which can cause greedy to sub-optimally meet goals to the point of a significant runtime penalty.  It’s also interesting to note that the uniformed searches generally scaled better than the informed searches in terms of runtime (with the exception of </w:t>
+      </w:r>
+      <w:proofErr w:type="spellStart"/>
+      <w:r>
+        <w:t>greedy_unmet_goals</w:t>
+      </w:r>
+      <w:proofErr w:type="spellEnd"/>
+      <w:r>
+        <w:t>).</w:t>
+      </w:r>
+    </w:p>
+    <w:p>
+      <w:r>
         <w:br w:type="page"/>
       </w:r>
     </w:p>
@@ -159,7 +244,7 @@
           <w:noProof/>
         </w:rPr>
         <w:drawing>
-          <wp:inline distT="0" distB="0" distL="0" distR="0" wp14:anchorId="3264E6FE" wp14:editId="63FE7051">
+          <wp:inline distT="0" distB="0" distL="0" distR="0" wp14:anchorId="11D17451" wp14:editId="2B6811E8">
             <wp:extent cx="5105400" cy="3327871"/>
             <wp:effectExtent l="0" t="0" r="0" b="6350"/>
             <wp:docPr id="5" name="Picture 5"/>
@@ -176,7 +261,7 @@
                     </pic:cNvPicPr>
                   </pic:nvPicPr>
                   <pic:blipFill>
-                    <a:blip r:embed="rId10">
+                    <a:blip r:embed="rId11">
                       <a:extLst>
                         <a:ext uri="{28A0092B-C50C-407E-A947-70E740481C1C}">
                           <a14:useLocalDpi xmlns:a14="http://schemas.microsoft.com/office/drawing/2010/main" val="0"/>
@@ -208,6 +293,12 @@
     <w:p/>
     <w:p>
       <w:r>
+        <w:t xml:space="preserve">Most algorithms (excluding DFS due to its nature of running down tree branches searching for solutions before evaluating ‘simpler’, less deep solutions) performed comparably, reaching the same optimal answer in most cases.  Notable exceptions to this behavior occur on the more complex problem spaces (problem 3 and problem 4) when using greedy algorithms.  This is due to properties of the domain which, when decisions are made with greedy algorithms relative to the current position in a graph space, produce solutions which require more nodes than other solutions present elsewhere on the graph which stem from alternate </w:t>
+      </w:r>
+      <w:r>
+        <w:t>nodes not currently under evaluation.  Also note that the A* algorithms consistently find the optimal solution across all domains at the cost of additional run-time and more node expansions (see questions 1 and 2).</w:t>
+      </w:r>
+      <w:r>
         <w:br w:type="page"/>
       </w:r>
     </w:p>
@@ -222,10 +313,370 @@
       <w:r>
         <w:t xml:space="preserve"> Questions</w:t>
       </w:r>
-      <w:bookmarkStart w:id="0" w:name="_GoBack"/>
-      <w:bookmarkEnd w:id="0"/>
     </w:p>
     <w:p/>
+    <w:p>
+      <w:pPr>
+        <w:spacing w:before="100" w:beforeAutospacing="1" w:after="100" w:afterAutospacing="1" w:line="240" w:lineRule="auto"/>
+        <w:rPr>
+          <w:rFonts w:ascii="Times New Roman" w:eastAsia="Times New Roman" w:hAnsi="Times New Roman" w:cs="Times New Roman"/>
+          <w:sz w:val="21"/>
+          <w:szCs w:val="21"/>
+        </w:rPr>
+      </w:pPr>
+      <w:r>
+        <w:rPr>
+          <w:rFonts w:ascii="Times New Roman" w:eastAsia="Times New Roman" w:hAnsi="Times New Roman" w:cs="Times New Roman"/>
+          <w:sz w:val="21"/>
+          <w:szCs w:val="21"/>
+        </w:rPr>
+        <w:t>Which algorithm or algorithms would be most appropriate for planning in a very restricted domain (i.e., one that has only a few actions) and needs to operate in real time?</w:t>
+      </w:r>
+    </w:p>
+    <w:p>
+      <w:pPr>
+        <w:spacing w:before="100" w:beforeAutospacing="1" w:after="100" w:afterAutospacing="1" w:line="240" w:lineRule="auto"/>
+      </w:pPr>
+      <w:r>
+        <w:t>Greedy algorithms (</w:t>
+      </w:r>
+      <w:proofErr w:type="spellStart"/>
+      <w:r>
+        <w:t>level_sum</w:t>
+      </w:r>
+      <w:proofErr w:type="spellEnd"/>
+      <w:r>
+        <w:t xml:space="preserve"> in particular) would perform most optimally in a very restricted, real-time required domain</w:t>
+      </w:r>
+      <w:r>
+        <w:t xml:space="preserve"> due to their low node expansion, fast run-time, and their downside (potentially sub-optimal solutions) being mitigated by a restricted search space.</w:t>
+      </w:r>
+    </w:p>
+    <w:p>
+      <w:pPr>
+        <w:spacing w:before="100" w:beforeAutospacing="1" w:after="100" w:afterAutospacing="1" w:line="240" w:lineRule="auto"/>
+        <w:rPr>
+          <w:rFonts w:ascii="Times New Roman" w:eastAsia="Times New Roman" w:hAnsi="Times New Roman" w:cs="Times New Roman"/>
+          <w:sz w:val="21"/>
+          <w:szCs w:val="21"/>
+        </w:rPr>
+      </w:pPr>
+      <w:r>
+        <w:rPr>
+          <w:rFonts w:ascii="Times New Roman" w:eastAsia="Times New Roman" w:hAnsi="Times New Roman" w:cs="Times New Roman"/>
+          <w:sz w:val="21"/>
+          <w:szCs w:val="21"/>
+        </w:rPr>
+        <w:t xml:space="preserve">Which algorithm or algorithms would be most appropriate for planning in very large domains (e.g., planning delivery routes for all UPS drivers in the U.S. on a </w:t>
+      </w:r>
+      <w:proofErr w:type="gramStart"/>
+      <w:r>
+        <w:rPr>
+          <w:rFonts w:ascii="Times New Roman" w:eastAsia="Times New Roman" w:hAnsi="Times New Roman" w:cs="Times New Roman"/>
+          <w:sz w:val="21"/>
+          <w:szCs w:val="21"/>
+        </w:rPr>
+        <w:t>given day)</w:t>
+      </w:r>
+      <w:proofErr w:type="gramEnd"/>
+    </w:p>
+    <w:p>
+      <w:pPr>
+        <w:spacing w:before="100" w:beforeAutospacing="1" w:after="100" w:afterAutospacing="1" w:line="240" w:lineRule="auto"/>
+      </w:pPr>
+      <w:r>
+        <w:t>Uninformed searches would perform well in large problem domains (specifically BFS and UCS) due to their ability to reach an optimal or nearly-optimal answer in a relatively short period of time.</w:t>
+      </w:r>
+    </w:p>
+    <w:p>
+      <w:pPr>
+        <w:spacing w:before="100" w:beforeAutospacing="1" w:after="100" w:afterAutospacing="1" w:line="240" w:lineRule="auto"/>
+        <w:rPr>
+          <w:rFonts w:ascii="Times New Roman" w:eastAsia="Times New Roman" w:hAnsi="Times New Roman" w:cs="Times New Roman"/>
+          <w:sz w:val="21"/>
+          <w:szCs w:val="21"/>
+        </w:rPr>
+      </w:pPr>
+      <w:r>
+        <w:rPr>
+          <w:rFonts w:ascii="Times New Roman" w:eastAsia="Times New Roman" w:hAnsi="Times New Roman" w:cs="Times New Roman"/>
+          <w:sz w:val="21"/>
+          <w:szCs w:val="21"/>
+        </w:rPr>
+        <w:t>Which algorithm or algorithms would be most appropriate for planning problems where it is important to find only optimal plans?</w:t>
+      </w:r>
+    </w:p>
+    <w:p>
+      <w:pPr>
+        <w:spacing w:before="100" w:beforeAutospacing="1" w:after="100" w:afterAutospacing="1" w:line="240" w:lineRule="auto"/>
+      </w:pPr>
+      <w:r>
+        <w:t>A* algorithms are the best choice when strict optimality is required as they perform optimally across all use cases evaluated at the expense of a longer run-time.</w:t>
+      </w:r>
+    </w:p>
+    <w:p/>
+    <w:p>
+      <w:r>
+        <w:br w:type="page"/>
+      </w:r>
+    </w:p>
+    <w:p>
+      <w:pPr>
+        <w:pStyle w:val="Heading1"/>
+      </w:pPr>
+      <w:r>
+        <w:lastRenderedPageBreak/>
+        <w:t>Additional Source Data:</w:t>
+      </w:r>
+    </w:p>
+    <w:p/>
+    <w:p>
+      <w:pPr>
+        <w:pStyle w:val="Heading2"/>
+      </w:pPr>
+      <w:r>
+        <w:t>Problem 1 Results</w:t>
+      </w:r>
+    </w:p>
+    <w:p/>
+    <w:p>
+      <w:r>
+        <w:drawing>
+          <wp:inline distT="0" distB="0" distL="0" distR="0" wp14:anchorId="3F356386" wp14:editId="6E3F373C">
+            <wp:extent cx="5943600" cy="1750060"/>
+            <wp:effectExtent l="0" t="0" r="0" b="2540"/>
+            <wp:docPr id="2" name="Picture 2"/>
+            <wp:cNvGraphicFramePr>
+              <a:graphicFrameLocks xmlns:a="http://schemas.openxmlformats.org/drawingml/2006/main" noChangeAspect="1"/>
+            </wp:cNvGraphicFramePr>
+            <a:graphic xmlns:a="http://schemas.openxmlformats.org/drawingml/2006/main">
+              <a:graphicData uri="http://schemas.openxmlformats.org/drawingml/2006/picture">
+                <pic:pic xmlns:pic="http://schemas.openxmlformats.org/drawingml/2006/picture">
+                  <pic:nvPicPr>
+                    <pic:cNvPr id="0" name="Picture 1"/>
+                    <pic:cNvPicPr>
+                      <a:picLocks noChangeAspect="1" noChangeArrowheads="1"/>
+                    </pic:cNvPicPr>
+                  </pic:nvPicPr>
+                  <pic:blipFill>
+                    <a:blip r:embed="rId12">
+                      <a:extLst>
+                        <a:ext uri="{28A0092B-C50C-407E-A947-70E740481C1C}">
+                          <a14:useLocalDpi xmlns:a14="http://schemas.microsoft.com/office/drawing/2010/main" val="0"/>
+                        </a:ext>
+                      </a:extLst>
+                    </a:blip>
+                    <a:srcRect/>
+                    <a:stretch>
+                      <a:fillRect/>
+                    </a:stretch>
+                  </pic:blipFill>
+                  <pic:spPr bwMode="auto">
+                    <a:xfrm>
+                      <a:off x="0" y="0"/>
+                      <a:ext cx="5943600" cy="1750060"/>
+                    </a:xfrm>
+                    <a:prstGeom prst="rect">
+                      <a:avLst/>
+                    </a:prstGeom>
+                    <a:noFill/>
+                    <a:ln>
+                      <a:noFill/>
+                    </a:ln>
+                  </pic:spPr>
+                </pic:pic>
+              </a:graphicData>
+            </a:graphic>
+          </wp:inline>
+        </w:drawing>
+      </w:r>
+    </w:p>
+    <w:p/>
+    <w:p>
+      <w:pPr>
+        <w:pStyle w:val="Heading2"/>
+      </w:pPr>
+      <w:r>
+        <w:t>Problem 2 Results</w:t>
+      </w:r>
+    </w:p>
+    <w:p/>
+    <w:p>
+      <w:r>
+        <w:drawing>
+          <wp:inline distT="0" distB="0" distL="0" distR="0" wp14:anchorId="7BCD3B24" wp14:editId="4539C154">
+            <wp:extent cx="5943600" cy="1750060"/>
+            <wp:effectExtent l="0" t="0" r="0" b="2540"/>
+            <wp:docPr id="4" name="Picture 4"/>
+            <wp:cNvGraphicFramePr>
+              <a:graphicFrameLocks xmlns:a="http://schemas.openxmlformats.org/drawingml/2006/main" noChangeAspect="1"/>
+            </wp:cNvGraphicFramePr>
+            <a:graphic xmlns:a="http://schemas.openxmlformats.org/drawingml/2006/main">
+              <a:graphicData uri="http://schemas.openxmlformats.org/drawingml/2006/picture">
+                <pic:pic xmlns:pic="http://schemas.openxmlformats.org/drawingml/2006/picture">
+                  <pic:nvPicPr>
+                    <pic:cNvPr id="0" name="Picture 2"/>
+                    <pic:cNvPicPr>
+                      <a:picLocks noChangeAspect="1" noChangeArrowheads="1"/>
+                    </pic:cNvPicPr>
+                  </pic:nvPicPr>
+                  <pic:blipFill>
+                    <a:blip r:embed="rId13">
+                      <a:extLst>
+                        <a:ext uri="{28A0092B-C50C-407E-A947-70E740481C1C}">
+                          <a14:useLocalDpi xmlns:a14="http://schemas.microsoft.com/office/drawing/2010/main" val="0"/>
+                        </a:ext>
+                      </a:extLst>
+                    </a:blip>
+                    <a:srcRect/>
+                    <a:stretch>
+                      <a:fillRect/>
+                    </a:stretch>
+                  </pic:blipFill>
+                  <pic:spPr bwMode="auto">
+                    <a:xfrm>
+                      <a:off x="0" y="0"/>
+                      <a:ext cx="5943600" cy="1750060"/>
+                    </a:xfrm>
+                    <a:prstGeom prst="rect">
+                      <a:avLst/>
+                    </a:prstGeom>
+                    <a:noFill/>
+                    <a:ln>
+                      <a:noFill/>
+                    </a:ln>
+                  </pic:spPr>
+                </pic:pic>
+              </a:graphicData>
+            </a:graphic>
+          </wp:inline>
+        </w:drawing>
+      </w:r>
+    </w:p>
+    <w:p/>
+    <w:p>
+      <w:pPr>
+        <w:pStyle w:val="Heading2"/>
+      </w:pPr>
+      <w:r>
+        <w:t>Problem 3 Results</w:t>
+      </w:r>
+    </w:p>
+    <w:p/>
+    <w:p>
+      <w:r>
+        <w:drawing>
+          <wp:inline distT="0" distB="0" distL="0" distR="0" wp14:anchorId="724EB735" wp14:editId="066AD23C">
+            <wp:extent cx="5943600" cy="1750060"/>
+            <wp:effectExtent l="0" t="0" r="0" b="2540"/>
+            <wp:docPr id="6" name="Picture 6"/>
+            <wp:cNvGraphicFramePr>
+              <a:graphicFrameLocks xmlns:a="http://schemas.openxmlformats.org/drawingml/2006/main" noChangeAspect="1"/>
+            </wp:cNvGraphicFramePr>
+            <a:graphic xmlns:a="http://schemas.openxmlformats.org/drawingml/2006/main">
+              <a:graphicData uri="http://schemas.openxmlformats.org/drawingml/2006/picture">
+                <pic:pic xmlns:pic="http://schemas.openxmlformats.org/drawingml/2006/picture">
+                  <pic:nvPicPr>
+                    <pic:cNvPr id="0" name="Picture 3"/>
+                    <pic:cNvPicPr>
+                      <a:picLocks noChangeAspect="1" noChangeArrowheads="1"/>
+                    </pic:cNvPicPr>
+                  </pic:nvPicPr>
+                  <pic:blipFill>
+                    <a:blip r:embed="rId14">
+                      <a:extLst>
+                        <a:ext uri="{28A0092B-C50C-407E-A947-70E740481C1C}">
+                          <a14:useLocalDpi xmlns:a14="http://schemas.microsoft.com/office/drawing/2010/main" val="0"/>
+                        </a:ext>
+                      </a:extLst>
+                    </a:blip>
+                    <a:srcRect/>
+                    <a:stretch>
+                      <a:fillRect/>
+                    </a:stretch>
+                  </pic:blipFill>
+                  <pic:spPr bwMode="auto">
+                    <a:xfrm>
+                      <a:off x="0" y="0"/>
+                      <a:ext cx="5943600" cy="1750060"/>
+                    </a:xfrm>
+                    <a:prstGeom prst="rect">
+                      <a:avLst/>
+                    </a:prstGeom>
+                    <a:noFill/>
+                    <a:ln>
+                      <a:noFill/>
+                    </a:ln>
+                  </pic:spPr>
+                </pic:pic>
+              </a:graphicData>
+            </a:graphic>
+          </wp:inline>
+        </w:drawing>
+      </w:r>
+    </w:p>
+    <w:p>
+      <w:pPr>
+        <w:pStyle w:val="Heading2"/>
+      </w:pPr>
+      <w:r>
+        <w:lastRenderedPageBreak/>
+        <w:t>Problem 4 Results</w:t>
+      </w:r>
+    </w:p>
+    <w:p/>
+    <w:p>
+      <w:r>
+        <w:drawing>
+          <wp:inline distT="0" distB="0" distL="0" distR="0" wp14:anchorId="34E8F67D" wp14:editId="0D683870">
+            <wp:extent cx="5943600" cy="1750060"/>
+            <wp:effectExtent l="0" t="0" r="0" b="2540"/>
+            <wp:docPr id="7" name="Picture 7"/>
+            <wp:cNvGraphicFramePr>
+              <a:graphicFrameLocks xmlns:a="http://schemas.openxmlformats.org/drawingml/2006/main" noChangeAspect="1"/>
+            </wp:cNvGraphicFramePr>
+            <a:graphic xmlns:a="http://schemas.openxmlformats.org/drawingml/2006/main">
+              <a:graphicData uri="http://schemas.openxmlformats.org/drawingml/2006/picture">
+                <pic:pic xmlns:pic="http://schemas.openxmlformats.org/drawingml/2006/picture">
+                  <pic:nvPicPr>
+                    <pic:cNvPr id="0" name="Picture 4"/>
+                    <pic:cNvPicPr>
+                      <a:picLocks noChangeAspect="1" noChangeArrowheads="1"/>
+                    </pic:cNvPicPr>
+                  </pic:nvPicPr>
+                  <pic:blipFill>
+                    <a:blip r:embed="rId15">
+                      <a:extLst>
+                        <a:ext uri="{28A0092B-C50C-407E-A947-70E740481C1C}">
+                          <a14:useLocalDpi xmlns:a14="http://schemas.microsoft.com/office/drawing/2010/main" val="0"/>
+                        </a:ext>
+                      </a:extLst>
+                    </a:blip>
+                    <a:srcRect/>
+                    <a:stretch>
+                      <a:fillRect/>
+                    </a:stretch>
+                  </pic:blipFill>
+                  <pic:spPr bwMode="auto">
+                    <a:xfrm>
+                      <a:off x="0" y="0"/>
+                      <a:ext cx="5943600" cy="1750060"/>
+                    </a:xfrm>
+                    <a:prstGeom prst="rect">
+                      <a:avLst/>
+                    </a:prstGeom>
+                    <a:noFill/>
+                    <a:ln>
+                      <a:noFill/>
+                    </a:ln>
+                  </pic:spPr>
+                </pic:pic>
+              </a:graphicData>
+            </a:graphic>
+          </wp:inline>
+        </w:drawing>
+      </w:r>
+    </w:p>
     <w:sectPr>
       <w:pgSz w:w="12240" w:h="15840"/>
       <w:pgMar w:top="1440" w:right="1440" w:bottom="1440" w:left="1440" w:header="720" w:footer="720" w:gutter="0"/>
@@ -237,7 +688,7 @@
 </file>
 
 <file path=word/endnotes.xml><?xml version="1.0" encoding="utf-8"?>
-<w:endnotes xmlns:wpc="http://schemas.microsoft.com/office/word/2010/wordprocessingCanvas" xmlns:cx="http://schemas.microsoft.com/office/drawing/2014/chartex" xmlns:cx1="http://schemas.microsoft.com/office/drawing/2015/9/8/chartex" xmlns:mc="http://schemas.openxmlformats.org/markup-compatibility/2006" xmlns:o="urn:schemas-microsoft-com:office:office" xmlns:r="http://schemas.openxmlformats.org/officeDocument/2006/relationships" xmlns:m="http://schemas.openxmlformats.org/officeDocument/2006/math" xmlns:v="urn:schemas-microsoft-com:vml" xmlns:wp14="http://schemas.microsoft.com/office/word/2010/wordprocessingDrawing" xmlns:wp="http://schemas.openxmlformats.org/drawingml/2006/wordprocessingDrawing" xmlns:w10="urn:schemas-microsoft-com:office:word" xmlns:w="http://schemas.openxmlformats.org/wordprocessingml/2006/main" xmlns:w14="http://schemas.microsoft.com/office/word/2010/wordml" xmlns:w15="http://schemas.microsoft.com/office/word/2012/wordml" xmlns:w16se="http://schemas.microsoft.com/office/word/2015/wordml/symex" xmlns:wpg="http://schemas.microsoft.com/office/word/2010/wordprocessingGroup" xmlns:wpi="http://schemas.microsoft.com/office/word/2010/wordprocessingInk" xmlns:wne="http://schemas.microsoft.com/office/word/2006/wordml" xmlns:wps="http://schemas.microsoft.com/office/word/2010/wordprocessingShape" mc:Ignorable="w14 w15 w16se wp14">
+<w:endnotes xmlns:wpc="http://schemas.microsoft.com/office/word/2010/wordprocessingCanvas" xmlns:cx="http://schemas.microsoft.com/office/drawing/2014/chartex" xmlns:cx1="http://schemas.microsoft.com/office/drawing/2015/9/8/chartex" xmlns:cx2="http://schemas.microsoft.com/office/drawing/2015/10/21/chartex" xmlns:cx3="http://schemas.microsoft.com/office/drawing/2016/5/9/chartex" xmlns:cx4="http://schemas.microsoft.com/office/drawing/2016/5/10/chartex" xmlns:cx5="http://schemas.microsoft.com/office/drawing/2016/5/11/chartex" xmlns:cx6="http://schemas.microsoft.com/office/drawing/2016/5/12/chartex" xmlns:cx7="http://schemas.microsoft.com/office/drawing/2016/5/13/chartex" xmlns:cx8="http://schemas.microsoft.com/office/drawing/2016/5/14/chartex" xmlns:mc="http://schemas.openxmlformats.org/markup-compatibility/2006" xmlns:aink="http://schemas.microsoft.com/office/drawing/2016/ink" xmlns:am3d="http://schemas.microsoft.com/office/drawing/2017/model3d" xmlns:o="urn:schemas-microsoft-com:office:office" xmlns:r="http://schemas.openxmlformats.org/officeDocument/2006/relationships" xmlns:m="http://schemas.openxmlformats.org/officeDocument/2006/math" xmlns:v="urn:schemas-microsoft-com:vml" xmlns:wp14="http://schemas.microsoft.com/office/word/2010/wordprocessingDrawing" xmlns:wp="http://schemas.openxmlformats.org/drawingml/2006/wordprocessingDrawing" xmlns:w10="urn:schemas-microsoft-com:office:word" xmlns:w="http://schemas.openxmlformats.org/wordprocessingml/2006/main" xmlns:w14="http://schemas.microsoft.com/office/word/2010/wordml" xmlns:w15="http://schemas.microsoft.com/office/word/2012/wordml" xmlns:w16cex="http://schemas.microsoft.com/office/word/2018/wordml/cex" xmlns:w16cid="http://schemas.microsoft.com/office/word/2016/wordml/cid" xmlns:w16="http://schemas.microsoft.com/office/word/2018/wordml" xmlns:w16se="http://schemas.microsoft.com/office/word/2015/wordml/symex" xmlns:wpg="http://schemas.microsoft.com/office/word/2010/wordprocessingGroup" xmlns:wpi="http://schemas.microsoft.com/office/word/2010/wordprocessingInk" xmlns:wne="http://schemas.microsoft.com/office/word/2006/wordml" xmlns:wps="http://schemas.microsoft.com/office/word/2010/wordprocessingShape" mc:Ignorable="w14 w15 w16se w16cid w16 w16cex wp14">
   <w:endnote w:type="separator" w:id="-1">
     <w:p>
       <w:pPr>
@@ -262,7 +713,7 @@
 </file>
 
 <file path=word/footnotes.xml><?xml version="1.0" encoding="utf-8"?>
-<w:footnotes xmlns:wpc="http://schemas.microsoft.com/office/word/2010/wordprocessingCanvas" xmlns:cx="http://schemas.microsoft.com/office/drawing/2014/chartex" xmlns:cx1="http://schemas.microsoft.com/office/drawing/2015/9/8/chartex" xmlns:mc="http://schemas.openxmlformats.org/markup-compatibility/2006" xmlns:o="urn:schemas-microsoft-com:office:office" xmlns:r="http://schemas.openxmlformats.org/officeDocument/2006/relationships" xmlns:m="http://schemas.openxmlformats.org/officeDocument/2006/math" xmlns:v="urn:schemas-microsoft-com:vml" xmlns:wp14="http://schemas.microsoft.com/office/word/2010/wordprocessingDrawing" xmlns:wp="http://schemas.openxmlformats.org/drawingml/2006/wordprocessingDrawing" xmlns:w10="urn:schemas-microsoft-com:office:word" xmlns:w="http://schemas.openxmlformats.org/wordprocessingml/2006/main" xmlns:w14="http://schemas.microsoft.com/office/word/2010/wordml" xmlns:w15="http://schemas.microsoft.com/office/word/2012/wordml" xmlns:w16se="http://schemas.microsoft.com/office/word/2015/wordml/symex" xmlns:wpg="http://schemas.microsoft.com/office/word/2010/wordprocessingGroup" xmlns:wpi="http://schemas.microsoft.com/office/word/2010/wordprocessingInk" xmlns:wne="http://schemas.microsoft.com/office/word/2006/wordml" xmlns:wps="http://schemas.microsoft.com/office/word/2010/wordprocessingShape" mc:Ignorable="w14 w15 w16se wp14">
+<w:footnotes xmlns:wpc="http://schemas.microsoft.com/office/word/2010/wordprocessingCanvas" xmlns:cx="http://schemas.microsoft.com/office/drawing/2014/chartex" xmlns:cx1="http://schemas.microsoft.com/office/drawing/2015/9/8/chartex" xmlns:cx2="http://schemas.microsoft.com/office/drawing/2015/10/21/chartex" xmlns:cx3="http://schemas.microsoft.com/office/drawing/2016/5/9/chartex" xmlns:cx4="http://schemas.microsoft.com/office/drawing/2016/5/10/chartex" xmlns:cx5="http://schemas.microsoft.com/office/drawing/2016/5/11/chartex" xmlns:cx6="http://schemas.microsoft.com/office/drawing/2016/5/12/chartex" xmlns:cx7="http://schemas.microsoft.com/office/drawing/2016/5/13/chartex" xmlns:cx8="http://schemas.microsoft.com/office/drawing/2016/5/14/chartex" xmlns:mc="http://schemas.openxmlformats.org/markup-compatibility/2006" xmlns:aink="http://schemas.microsoft.com/office/drawing/2016/ink" xmlns:am3d="http://schemas.microsoft.com/office/drawing/2017/model3d" xmlns:o="urn:schemas-microsoft-com:office:office" xmlns:r="http://schemas.openxmlformats.org/officeDocument/2006/relationships" xmlns:m="http://schemas.openxmlformats.org/officeDocument/2006/math" xmlns:v="urn:schemas-microsoft-com:vml" xmlns:wp14="http://schemas.microsoft.com/office/word/2010/wordprocessingDrawing" xmlns:wp="http://schemas.openxmlformats.org/drawingml/2006/wordprocessingDrawing" xmlns:w10="urn:schemas-microsoft-com:office:word" xmlns:w="http://schemas.openxmlformats.org/wordprocessingml/2006/main" xmlns:w14="http://schemas.microsoft.com/office/word/2010/wordml" xmlns:w15="http://schemas.microsoft.com/office/word/2012/wordml" xmlns:w16cex="http://schemas.microsoft.com/office/word/2018/wordml/cex" xmlns:w16cid="http://schemas.microsoft.com/office/word/2016/wordml/cid" xmlns:w16="http://schemas.microsoft.com/office/word/2018/wordml" xmlns:w16se="http://schemas.microsoft.com/office/word/2015/wordml/symex" xmlns:wpg="http://schemas.microsoft.com/office/word/2010/wordprocessingGroup" xmlns:wpi="http://schemas.microsoft.com/office/word/2010/wordprocessingInk" xmlns:wne="http://schemas.microsoft.com/office/word/2006/wordml" xmlns:wps="http://schemas.microsoft.com/office/word/2010/wordprocessingShape" mc:Ignorable="w14 w15 w16se w16cid w16 w16cex wp14">
   <w:footnote w:type="separator" w:id="-1">
     <w:p>
       <w:pPr>
@@ -286,8 +737,165 @@
 </w:footnotes>
 </file>
 
+<file path=word/numbering.xml><?xml version="1.0" encoding="utf-8"?>
+<w:numbering xmlns:wpc="http://schemas.microsoft.com/office/word/2010/wordprocessingCanvas" xmlns:cx="http://schemas.microsoft.com/office/drawing/2014/chartex" xmlns:cx1="http://schemas.microsoft.com/office/drawing/2015/9/8/chartex" xmlns:cx2="http://schemas.microsoft.com/office/drawing/2015/10/21/chartex" xmlns:cx3="http://schemas.microsoft.com/office/drawing/2016/5/9/chartex" xmlns:cx4="http://schemas.microsoft.com/office/drawing/2016/5/10/chartex" xmlns:cx5="http://schemas.microsoft.com/office/drawing/2016/5/11/chartex" xmlns:cx6="http://schemas.microsoft.com/office/drawing/2016/5/12/chartex" xmlns:cx7="http://schemas.microsoft.com/office/drawing/2016/5/13/chartex" xmlns:cx8="http://schemas.microsoft.com/office/drawing/2016/5/14/chartex" xmlns:mc="http://schemas.openxmlformats.org/markup-compatibility/2006" xmlns:aink="http://schemas.microsoft.com/office/drawing/2016/ink" xmlns:am3d="http://schemas.microsoft.com/office/drawing/2017/model3d" xmlns:o="urn:schemas-microsoft-com:office:office" xmlns:r="http://schemas.openxmlformats.org/officeDocument/2006/relationships" xmlns:m="http://schemas.openxmlformats.org/officeDocument/2006/math" xmlns:v="urn:schemas-microsoft-com:vml" xmlns:wp14="http://schemas.microsoft.com/office/word/2010/wordprocessingDrawing" xmlns:wp="http://schemas.openxmlformats.org/drawingml/2006/wordprocessingDrawing" xmlns:w10="urn:schemas-microsoft-com:office:word" xmlns:w="http://schemas.openxmlformats.org/wordprocessingml/2006/main" xmlns:w14="http://schemas.microsoft.com/office/word/2010/wordml" xmlns:w15="http://schemas.microsoft.com/office/word/2012/wordml" xmlns:w16cex="http://schemas.microsoft.com/office/word/2018/wordml/cex" xmlns:w16cid="http://schemas.microsoft.com/office/word/2016/wordml/cid" xmlns:w16="http://schemas.microsoft.com/office/word/2018/wordml" xmlns:w16se="http://schemas.microsoft.com/office/word/2015/wordml/symex" xmlns:wpg="http://schemas.microsoft.com/office/word/2010/wordprocessingGroup" xmlns:wpi="http://schemas.microsoft.com/office/word/2010/wordprocessingInk" xmlns:wne="http://schemas.microsoft.com/office/word/2006/wordml" xmlns:wps="http://schemas.microsoft.com/office/word/2010/wordprocessingShape" mc:Ignorable="w14 w15 w16se w16cid w16 w16cex wp14">
+  <w:abstractNum w:abstractNumId="0" w15:restartNumberingAfterBreak="0">
+    <w:nsid w:val="762248E3"/>
+    <w:multiLevelType w:val="multilevel"/>
+    <w:tmpl w:val="EEFCEF88"/>
+    <w:lvl w:ilvl="0">
+      <w:start w:val="1"/>
+      <w:numFmt w:val="bullet"/>
+      <w:lvlText w:val=""/>
+      <w:lvlJc w:val="left"/>
+      <w:pPr>
+        <w:tabs>
+          <w:tab w:val="num" w:pos="720"/>
+        </w:tabs>
+        <w:ind w:left="720" w:hanging="360"/>
+      </w:pPr>
+      <w:rPr>
+        <w:rFonts w:ascii="Symbol" w:hAnsi="Symbol" w:hint="default"/>
+        <w:sz w:val="20"/>
+      </w:rPr>
+    </w:lvl>
+    <w:lvl w:ilvl="1" w:tentative="1">
+      <w:start w:val="1"/>
+      <w:numFmt w:val="bullet"/>
+      <w:lvlText w:val="o"/>
+      <w:lvlJc w:val="left"/>
+      <w:pPr>
+        <w:tabs>
+          <w:tab w:val="num" w:pos="1440"/>
+        </w:tabs>
+        <w:ind w:left="1440" w:hanging="360"/>
+      </w:pPr>
+      <w:rPr>
+        <w:rFonts w:ascii="Courier New" w:hAnsi="Courier New" w:hint="default"/>
+        <w:sz w:val="20"/>
+      </w:rPr>
+    </w:lvl>
+    <w:lvl w:ilvl="2" w:tentative="1">
+      <w:start w:val="1"/>
+      <w:numFmt w:val="bullet"/>
+      <w:lvlText w:val=""/>
+      <w:lvlJc w:val="left"/>
+      <w:pPr>
+        <w:tabs>
+          <w:tab w:val="num" w:pos="2160"/>
+        </w:tabs>
+        <w:ind w:left="2160" w:hanging="360"/>
+      </w:pPr>
+      <w:rPr>
+        <w:rFonts w:ascii="Wingdings" w:hAnsi="Wingdings" w:hint="default"/>
+        <w:sz w:val="20"/>
+      </w:rPr>
+    </w:lvl>
+    <w:lvl w:ilvl="3" w:tentative="1">
+      <w:start w:val="1"/>
+      <w:numFmt w:val="bullet"/>
+      <w:lvlText w:val=""/>
+      <w:lvlJc w:val="left"/>
+      <w:pPr>
+        <w:tabs>
+          <w:tab w:val="num" w:pos="2880"/>
+        </w:tabs>
+        <w:ind w:left="2880" w:hanging="360"/>
+      </w:pPr>
+      <w:rPr>
+        <w:rFonts w:ascii="Wingdings" w:hAnsi="Wingdings" w:hint="default"/>
+        <w:sz w:val="20"/>
+      </w:rPr>
+    </w:lvl>
+    <w:lvl w:ilvl="4" w:tentative="1">
+      <w:start w:val="1"/>
+      <w:numFmt w:val="bullet"/>
+      <w:lvlText w:val=""/>
+      <w:lvlJc w:val="left"/>
+      <w:pPr>
+        <w:tabs>
+          <w:tab w:val="num" w:pos="3600"/>
+        </w:tabs>
+        <w:ind w:left="3600" w:hanging="360"/>
+      </w:pPr>
+      <w:rPr>
+        <w:rFonts w:ascii="Wingdings" w:hAnsi="Wingdings" w:hint="default"/>
+        <w:sz w:val="20"/>
+      </w:rPr>
+    </w:lvl>
+    <w:lvl w:ilvl="5" w:tentative="1">
+      <w:start w:val="1"/>
+      <w:numFmt w:val="bullet"/>
+      <w:lvlText w:val=""/>
+      <w:lvlJc w:val="left"/>
+      <w:pPr>
+        <w:tabs>
+          <w:tab w:val="num" w:pos="4320"/>
+        </w:tabs>
+        <w:ind w:left="4320" w:hanging="360"/>
+      </w:pPr>
+      <w:rPr>
+        <w:rFonts w:ascii="Wingdings" w:hAnsi="Wingdings" w:hint="default"/>
+        <w:sz w:val="20"/>
+      </w:rPr>
+    </w:lvl>
+    <w:lvl w:ilvl="6" w:tentative="1">
+      <w:start w:val="1"/>
+      <w:numFmt w:val="bullet"/>
+      <w:lvlText w:val=""/>
+      <w:lvlJc w:val="left"/>
+      <w:pPr>
+        <w:tabs>
+          <w:tab w:val="num" w:pos="5040"/>
+        </w:tabs>
+        <w:ind w:left="5040" w:hanging="360"/>
+      </w:pPr>
+      <w:rPr>
+        <w:rFonts w:ascii="Wingdings" w:hAnsi="Wingdings" w:hint="default"/>
+        <w:sz w:val="20"/>
+      </w:rPr>
+    </w:lvl>
+    <w:lvl w:ilvl="7" w:tentative="1">
+      <w:start w:val="1"/>
+      <w:numFmt w:val="bullet"/>
+      <w:lvlText w:val=""/>
+      <w:lvlJc w:val="left"/>
+      <w:pPr>
+        <w:tabs>
+          <w:tab w:val="num" w:pos="5760"/>
+        </w:tabs>
+        <w:ind w:left="5760" w:hanging="360"/>
+      </w:pPr>
+      <w:rPr>
+        <w:rFonts w:ascii="Wingdings" w:hAnsi="Wingdings" w:hint="default"/>
+        <w:sz w:val="20"/>
+      </w:rPr>
+    </w:lvl>
+    <w:lvl w:ilvl="8" w:tentative="1">
+      <w:start w:val="1"/>
+      <w:numFmt w:val="bullet"/>
+      <w:lvlText w:val=""/>
+      <w:lvlJc w:val="left"/>
+      <w:pPr>
+        <w:tabs>
+          <w:tab w:val="num" w:pos="6480"/>
+        </w:tabs>
+        <w:ind w:left="6480" w:hanging="360"/>
+      </w:pPr>
+      <w:rPr>
+        <w:rFonts w:ascii="Wingdings" w:hAnsi="Wingdings" w:hint="default"/>
+        <w:sz w:val="20"/>
+      </w:rPr>
+    </w:lvl>
+  </w:abstractNum>
+  <w:num w:numId="1">
+    <w:abstractNumId w:val="0"/>
+  </w:num>
+</w:numbering>
+</file>
+
 <file path=word/styles.xml><?xml version="1.0" encoding="utf-8"?>
-<w:styles xmlns:mc="http://schemas.openxmlformats.org/markup-compatibility/2006" xmlns:r="http://schemas.openxmlformats.org/officeDocument/2006/relationships" xmlns:w="http://schemas.openxmlformats.org/wordprocessingml/2006/main" xmlns:w14="http://schemas.microsoft.com/office/word/2010/wordml" xmlns:w15="http://schemas.microsoft.com/office/word/2012/wordml" xmlns:w16se="http://schemas.microsoft.com/office/word/2015/wordml/symex" mc:Ignorable="w14 w15 w16se">
+<w:styles xmlns:mc="http://schemas.openxmlformats.org/markup-compatibility/2006" xmlns:r="http://schemas.openxmlformats.org/officeDocument/2006/relationships" xmlns:w="http://schemas.openxmlformats.org/wordprocessingml/2006/main" xmlns:w14="http://schemas.microsoft.com/office/word/2010/wordml" xmlns:w15="http://schemas.microsoft.com/office/word/2012/wordml" xmlns:w16cex="http://schemas.microsoft.com/office/word/2018/wordml/cex" xmlns:w16cid="http://schemas.microsoft.com/office/word/2016/wordml/cid" xmlns:w16="http://schemas.microsoft.com/office/word/2018/wordml" xmlns:w16se="http://schemas.microsoft.com/office/word/2015/wordml/symex" mc:Ignorable="w14 w15 w16se w16cid w16 w16cex">
   <w:docDefaults>
     <w:rPrDefault>
       <w:rPr>
@@ -303,7 +911,7 @@
       </w:pPr>
     </w:pPrDefault>
   </w:docDefaults>
-  <w:latentStyles w:defLockedState="0" w:defUIPriority="99" w:defSemiHidden="0" w:defUnhideWhenUsed="0" w:defQFormat="0" w:count="371">
+  <w:latentStyles w:defLockedState="0" w:defUIPriority="99" w:defSemiHidden="0" w:defUnhideWhenUsed="0" w:defQFormat="0" w:count="376">
     <w:lsdException w:name="Normal" w:uiPriority="0" w:qFormat="1"/>
     <w:lsdException w:name="heading 1" w:uiPriority="9" w:qFormat="1"/>
     <w:lsdException w:name="heading 2" w:semiHidden="1" w:uiPriority="9" w:unhideWhenUsed="1" w:qFormat="1"/>
@@ -409,7 +1017,6 @@
     <w:lsdException w:name="HTML Sample" w:semiHidden="1" w:unhideWhenUsed="1"/>
     <w:lsdException w:name="HTML Typewriter" w:semiHidden="1" w:unhideWhenUsed="1"/>
     <w:lsdException w:name="HTML Variable" w:semiHidden="1" w:unhideWhenUsed="1"/>
-    <w:lsdException w:name="Normal Table" w:semiHidden="1" w:unhideWhenUsed="1"/>
     <w:lsdException w:name="annotation subject" w:semiHidden="1" w:unhideWhenUsed="1"/>
     <w:lsdException w:name="No List" w:semiHidden="1" w:unhideWhenUsed="1"/>
     <w:lsdException w:name="Outline List 1" w:semiHidden="1" w:unhideWhenUsed="1"/>
@@ -452,11 +1059,8 @@
     <w:lsdException w:name="Table Contemporary" w:semiHidden="1" w:unhideWhenUsed="1"/>
     <w:lsdException w:name="Table Elegant" w:semiHidden="1" w:unhideWhenUsed="1"/>
     <w:lsdException w:name="Table Professional" w:semiHidden="1" w:unhideWhenUsed="1"/>
-    <w:lsdException w:name="Table Subtle 1" w:semiHidden="1" w:unhideWhenUsed="1"/>
     <w:lsdException w:name="Table Subtle 2" w:semiHidden="1" w:unhideWhenUsed="1"/>
     <w:lsdException w:name="Table Web 1" w:semiHidden="1" w:unhideWhenUsed="1"/>
-    <w:lsdException w:name="Table Web 2" w:semiHidden="1" w:unhideWhenUsed="1"/>
-    <w:lsdException w:name="Table Web 3" w:semiHidden="1" w:unhideWhenUsed="1"/>
     <w:lsdException w:name="Balloon Text" w:semiHidden="1" w:unhideWhenUsed="1"/>
     <w:lsdException w:name="Table Grid" w:uiPriority="39"/>
     <w:lsdException w:name="Table Theme" w:semiHidden="1" w:unhideWhenUsed="1"/>
@@ -675,6 +1279,11 @@
     <w:lsdException w:name="List Table 5 Dark Accent 6" w:uiPriority="50"/>
     <w:lsdException w:name="List Table 6 Colorful Accent 6" w:uiPriority="51"/>
     <w:lsdException w:name="List Table 7 Colorful Accent 6" w:uiPriority="52"/>
+    <w:lsdException w:name="Mention" w:semiHidden="1" w:unhideWhenUsed="1"/>
+    <w:lsdException w:name="Smart Hyperlink" w:semiHidden="1" w:unhideWhenUsed="1"/>
+    <w:lsdException w:name="Hashtag" w:semiHidden="1" w:unhideWhenUsed="1"/>
+    <w:lsdException w:name="Unresolved Mention" w:semiHidden="1" w:unhideWhenUsed="1"/>
+    <w:lsdException w:name="Smart Link" w:semiHidden="1" w:unhideWhenUsed="1"/>
   </w:latentStyles>
   <w:style w:type="paragraph" w:default="1" w:styleId="Normal">
     <w:name w:val="Normal"/>
@@ -699,6 +1308,28 @@
       <w:color w:val="2E74B5" w:themeColor="accent1" w:themeShade="BF"/>
       <w:sz w:val="32"/>
       <w:szCs w:val="32"/>
+    </w:rPr>
+  </w:style>
+  <w:style w:type="paragraph" w:styleId="Heading2">
+    <w:name w:val="heading 2"/>
+    <w:basedOn w:val="Normal"/>
+    <w:next w:val="Normal"/>
+    <w:link w:val="Heading2Char"/>
+    <w:uiPriority w:val="9"/>
+    <w:unhideWhenUsed/>
+    <w:qFormat/>
+    <w:rsid w:val="00DF2007"/>
+    <w:pPr>
+      <w:keepNext/>
+      <w:keepLines/>
+      <w:spacing w:before="40" w:after="0"/>
+      <w:outlineLvl w:val="1"/>
+    </w:pPr>
+    <w:rPr>
+      <w:rFonts w:asciiTheme="majorHAnsi" w:eastAsiaTheme="majorEastAsia" w:hAnsiTheme="majorHAnsi" w:cstheme="majorBidi"/>
+      <w:color w:val="2E74B5" w:themeColor="accent1" w:themeShade="BF"/>
+      <w:sz w:val="26"/>
+      <w:szCs w:val="26"/>
     </w:rPr>
   </w:style>
   <w:style w:type="character" w:default="1" w:styleId="DefaultParagraphFont">
@@ -848,6 +1479,19 @@
       <w:color w:val="2E74B5" w:themeColor="accent1" w:themeShade="BF"/>
       <w:sz w:val="32"/>
       <w:szCs w:val="32"/>
+    </w:rPr>
+  </w:style>
+  <w:style w:type="character" w:customStyle="1" w:styleId="Heading2Char">
+    <w:name w:val="Heading 2 Char"/>
+    <w:basedOn w:val="DefaultParagraphFont"/>
+    <w:link w:val="Heading2"/>
+    <w:uiPriority w:val="9"/>
+    <w:rsid w:val="00DF2007"/>
+    <w:rPr>
+      <w:rFonts w:asciiTheme="majorHAnsi" w:eastAsiaTheme="majorEastAsia" w:hAnsiTheme="majorHAnsi" w:cstheme="majorBidi"/>
+      <w:color w:val="2E74B5" w:themeColor="accent1" w:themeShade="BF"/>
+      <w:sz w:val="26"/>
+      <w:szCs w:val="26"/>
     </w:rPr>
   </w:style>
 </w:styles>
@@ -2868,31 +3512,31 @@
 </file>
 
 <file path=customXml/item1.xml><?xml version="1.0" encoding="utf-8"?>
+<sisl xmlns:xsi="http://www.w3.org/2001/XMLSchema-instance" xmlns:xsd="http://www.w3.org/2001/XMLSchema" xmlns="http://www.boldonjames.com/2008/01/sie/internal/label" sislVersion="0" policy="c8d5760e-638a-47e8-9e2e-1226c2cb268d" origin="userSelected">
+  <element uid="42834bfb-1ec1-4beb-bd64-eb83fb3cb3f3" value=""/>
+</sisl>
+</file>
+
+<file path=customXml/item2.xml><?xml version="1.0" encoding="utf-8"?>
 <WrappedLabelHistory xmlns:xsi="http://www.w3.org/2001/XMLSchema-instance" xmlns:xsd="http://www.w3.org/2001/XMLSchema" xmlns="http://www.boldonjames.com/2016/02/Classifier/internal/wrappedLabelHistory">
   <Value>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</Value>
 </WrappedLabelHistory>
 </file>
 
-<file path=customXml/item2.xml><?xml version="1.0" encoding="utf-8"?>
-<sisl xmlns:xsi="http://www.w3.org/2001/XMLSchema-instance" xmlns:xsd="http://www.w3.org/2001/XMLSchema" xmlns="http://www.boldonjames.com/2008/01/sie/internal/label" sislVersion="0" policy="c8d5760e-638a-47e8-9e2e-1226c2cb268d" origin="userSelected">
-  <element uid="42834bfb-1ec1-4beb-bd64-eb83fb3cb3f3" value=""/>
-</sisl>
+<file path=customXml/itemProps1.xml><?xml version="1.0" encoding="utf-8"?>
+<ds:datastoreItem xmlns:ds="http://schemas.openxmlformats.org/officeDocument/2006/customXml" ds:itemID="{C876B97E-9F10-41A1-A6E8-A9EAEA9B8EF5}">
+  <ds:schemaRefs>
+    <ds:schemaRef ds:uri="http://www.w3.org/2001/XMLSchema"/>
+    <ds:schemaRef ds:uri="http://www.boldonjames.com/2008/01/sie/internal/label"/>
+  </ds:schemaRefs>
+</ds:datastoreItem>
 </file>
 
-<file path=customXml/itemProps1.xml><?xml version="1.0" encoding="utf-8"?>
+<file path=customXml/itemProps2.xml><?xml version="1.0" encoding="utf-8"?>
 <ds:datastoreItem xmlns:ds="http://schemas.openxmlformats.org/officeDocument/2006/customXml" ds:itemID="{F76DDB09-DE2C-49A2-A149-E03E51400FC8}">
   <ds:schemaRefs>
     <ds:schemaRef ds:uri="http://www.w3.org/2001/XMLSchema"/>
     <ds:schemaRef ds:uri="http://www.boldonjames.com/2016/02/Classifier/internal/wrappedLabelHistory"/>
   </ds:schemaRefs>
 </ds:datastoreItem>
-</file>
-
-<file path=customXml/itemProps2.xml><?xml version="1.0" encoding="utf-8"?>
-<ds:datastoreItem xmlns:ds="http://schemas.openxmlformats.org/officeDocument/2006/customXml" ds:itemID="{C876B97E-9F10-41A1-A6E8-A9EAEA9B8EF5}">
-  <ds:schemaRefs>
-    <ds:schemaRef ds:uri="http://www.w3.org/2001/XMLSchema"/>
-    <ds:schemaRef ds:uri="http://www.boldonjames.com/2008/01/sie/internal/label"/>
-  </ds:schemaRefs>
-</ds:datastoreItem>
 </file>
</xml_diff>